<commit_message>
updated publisher and added image tools
</commit_message>
<xml_diff>
--- a/drafts/11 Tips for Improving Productivity using.docx
+++ b/drafts/11 Tips for Improving Productivity using.docx
@@ -26,6 +26,7 @@
           <w:szCs w:val="24"/>
         </w:rPr>
       </w:pPr>
+      <w:bookmarkStart w:id="0" w:name="_GoBack"/>
       <w:r>
         <w:rPr>
           <w:rFonts w:ascii="Georgia" w:eastAsia="Times New Roman" w:hAnsi="Georgia" w:cs="Times New Roman"/>
@@ -83,6 +84,7 @@
           </wp:inline>
         </w:drawing>
       </w:r>
+      <w:bookmarkEnd w:id="0"/>
     </w:p>
     <w:p>
       <w:pPr>
@@ -100,17 +102,13 @@
     </w:p>
     <w:p>
       <w:r>
-        <w:t xml:space="preserve">OneNote is a digital notebook that automatically backs up to Microsoft’s Office 365 cloud. Microsoft has developed apps for every device including Windows PC, </w:t>
-      </w:r>
-      <w:proofErr w:type="spellStart"/>
-      <w:proofErr w:type="gramStart"/>
-      <w:r>
-        <w:t>Mac,iPhone</w:t>
-      </w:r>
-      <w:proofErr w:type="spellEnd"/>
-      <w:proofErr w:type="gramEnd"/>
-      <w:r>
-        <w:t xml:space="preserve">, Android. OneNote notebooks can </w:t>
+        <w:t>OneNote is a digital notebook that automatically backs up to Microsoft’s Office 365 cloud. Microsoft has developed apps for every device including Windows PC, Mac,</w:t>
+      </w:r>
+      <w:r>
+        <w:t xml:space="preserve"> </w:t>
+      </w:r>
+      <w:r>
+        <w:t xml:space="preserve">iPhone, Android. OneNote notebooks can </w:t>
       </w:r>
       <w:proofErr w:type="gramStart"/>
       <w:r>
@@ -4104,7 +4102,6 @@
           <w:szCs w:val="24"/>
         </w:rPr>
       </w:pPr>
-      <w:bookmarkStart w:id="0" w:name="_GoBack"/>
       <w:r>
         <w:rPr>
           <w:rFonts w:ascii="Georgia" w:eastAsia="Times New Roman" w:hAnsi="Georgia" w:cs="Times New Roman"/>
@@ -4162,7 +4159,6 @@
           </wp:inline>
         </w:drawing>
       </w:r>
-      <w:bookmarkEnd w:id="0"/>
     </w:p>
     <w:p>
       <w:pPr>

</xml_diff>